<commit_message>
Okay part 1 is properly tested and I like it. Going to now go to bed cause I'm tired. Still think this assignment is not well explained. Considering there's thread's and we haven't touched on that :P
</commit_message>
<xml_diff>
--- a/Assignment/RussoBrendan-V1_PartOne/RussoBrendan-IterationPlan.docx
+++ b/Assignment/RussoBrendan-V1_PartOne/RussoBrendan-IterationPlan.docx
@@ -97,10 +97,10 @@
         </w:numPr>
       </w:pPr>
       <w:r>
-        <w:t>STATUS will also be tested to see if the player is currently WAITING or MOVING. Player will always be WAITING before the game begins</w:t>
-      </w:r>
-      <w:r>
-        <w:t xml:space="preserve"> </w:t>
+        <w:t>STATUS will also be tested to see if the player is currently WAITING or MOVING</w:t>
+      </w:r>
+      <w:r>
+        <w:t>. Player will always be WAITING.</w:t>
       </w:r>
     </w:p>
     <w:sectPr>

</xml_diff>